<commit_message>
Update Research and User Testing.docx
</commit_message>
<xml_diff>
--- a/Research and User Testing.docx
+++ b/Research and User Testing.docx
@@ -386,19 +386,58 @@
         <w:rPr>
           <w:sz w:val="28"/>
           <w:szCs w:val="28"/>
-        </w:rPr>
-      </w:pPr>
-      <w:r>
-        <w:rPr>
-          <w:sz w:val="28"/>
-          <w:szCs w:val="28"/>
-        </w:rPr>
-        <w:t xml:space="preserve">Question summary with </w:t>
-      </w:r>
-      <w:r>
-        <w:rPr>
-          <w:sz w:val="28"/>
-          <w:szCs w:val="28"/>
+          <w:lang w:val="de-DE"/>
+        </w:rPr>
+      </w:pPr>
+      <w:r>
+        <w:rPr>
+          <w:sz w:val="28"/>
+          <w:szCs w:val="28"/>
+          <w:lang w:val="de-DE"/>
+        </w:rPr>
+        <w:t xml:space="preserve">Question </w:t>
+      </w:r>
+      <w:proofErr w:type="spellStart"/>
+      <w:r>
+        <w:rPr>
+          <w:sz w:val="28"/>
+          <w:szCs w:val="28"/>
+          <w:lang w:val="de-DE"/>
+        </w:rPr>
+        <w:t>summary</w:t>
+      </w:r>
+      <w:proofErr w:type="spellEnd"/>
+      <w:r>
+        <w:rPr>
+          <w:sz w:val="28"/>
+          <w:szCs w:val="28"/>
+          <w:lang w:val="de-DE"/>
+        </w:rPr>
+        <w:t xml:space="preserve"> </w:t>
+      </w:r>
+      <w:proofErr w:type="spellStart"/>
+      <w:r>
+        <w:rPr>
+          <w:sz w:val="28"/>
+          <w:szCs w:val="28"/>
+          <w:lang w:val="de-DE"/>
+        </w:rPr>
+        <w:t>with</w:t>
+      </w:r>
+      <w:proofErr w:type="spellEnd"/>
+      <w:r>
+        <w:rPr>
+          <w:sz w:val="28"/>
+          <w:szCs w:val="28"/>
+          <w:lang w:val="de-DE"/>
+        </w:rPr>
+        <w:t xml:space="preserve"> </w:t>
+      </w:r>
+      <w:r>
+        <w:rPr>
+          <w:sz w:val="28"/>
+          <w:szCs w:val="28"/>
+          <w:lang w:val="de-DE"/>
         </w:rPr>
         <w:t>A</w:t>
       </w:r>
@@ -406,6 +445,7 @@
         <w:rPr>
           <w:sz w:val="28"/>
           <w:szCs w:val="28"/>
+          <w:lang w:val="de-DE"/>
         </w:rPr>
         <w:t>gnes:</w:t>
       </w:r>
@@ -765,7 +805,25 @@
           <w:szCs w:val="28"/>
           <w:lang w:val="de-DE"/>
         </w:rPr>
-        <w:t xml:space="preserve">, ein oder zweimal am Tag ne halbe </w:t>
+        <w:t xml:space="preserve">, ein oder zweimal am Tag </w:t>
+      </w:r>
+      <w:proofErr w:type="spellStart"/>
+      <w:r>
+        <w:rPr>
+          <w:sz w:val="28"/>
+          <w:szCs w:val="28"/>
+          <w:lang w:val="de-DE"/>
+        </w:rPr>
+        <w:t>ne</w:t>
+      </w:r>
+      <w:proofErr w:type="spellEnd"/>
+      <w:r>
+        <w:rPr>
+          <w:sz w:val="28"/>
+          <w:szCs w:val="28"/>
+          <w:lang w:val="de-DE"/>
+        </w:rPr>
+        <w:t xml:space="preserve"> halbe </w:t>
       </w:r>
       <w:proofErr w:type="spellStart"/>
       <w:r>
@@ -1029,6 +1087,705 @@
         </w:rPr>
         <w:t xml:space="preserve"> </w:t>
       </w:r>
+    </w:p>
+    <w:p>
+      <w:pPr>
+        <w:rPr>
+          <w:sz w:val="28"/>
+          <w:szCs w:val="28"/>
+          <w:lang w:val="de-DE"/>
+        </w:rPr>
+      </w:pPr>
+    </w:p>
+    <w:p>
+      <w:pPr>
+        <w:rPr>
+          <w:sz w:val="28"/>
+          <w:szCs w:val="28"/>
+          <w:lang w:val="de-DE"/>
+        </w:rPr>
+      </w:pPr>
+      <w:r>
+        <w:rPr>
+          <w:sz w:val="28"/>
+          <w:szCs w:val="28"/>
+          <w:lang w:val="de-DE"/>
+        </w:rPr>
+        <w:t xml:space="preserve">Interview </w:t>
+      </w:r>
+      <w:proofErr w:type="spellStart"/>
+      <w:r>
+        <w:rPr>
+          <w:sz w:val="28"/>
+          <w:szCs w:val="28"/>
+          <w:lang w:val="de-DE"/>
+        </w:rPr>
+        <w:t>with</w:t>
+      </w:r>
+      <w:proofErr w:type="spellEnd"/>
+      <w:r>
+        <w:rPr>
+          <w:sz w:val="28"/>
+          <w:szCs w:val="28"/>
+          <w:lang w:val="de-DE"/>
+        </w:rPr>
+        <w:t xml:space="preserve"> frank</w:t>
+      </w:r>
+    </w:p>
+    <w:p>
+      <w:pPr>
+        <w:rPr>
+          <w:sz w:val="28"/>
+          <w:szCs w:val="28"/>
+          <w:lang w:val="de-DE"/>
+        </w:rPr>
+      </w:pPr>
+      <w:r>
+        <w:rPr>
+          <w:sz w:val="28"/>
+          <w:szCs w:val="28"/>
+          <w:lang w:val="de-DE"/>
+        </w:rPr>
+        <w:t xml:space="preserve">1 </w:t>
+      </w:r>
+      <w:proofErr w:type="spellStart"/>
+      <w:r>
+        <w:rPr>
+          <w:sz w:val="28"/>
+          <w:szCs w:val="28"/>
+          <w:lang w:val="de-DE"/>
+        </w:rPr>
+        <w:t>likert</w:t>
+      </w:r>
+      <w:proofErr w:type="spellEnd"/>
+      <w:r>
+        <w:rPr>
+          <w:sz w:val="28"/>
+          <w:szCs w:val="28"/>
+          <w:lang w:val="de-DE"/>
+        </w:rPr>
+        <w:t xml:space="preserve"> 5</w:t>
+      </w:r>
+    </w:p>
+    <w:p>
+      <w:pPr>
+        <w:rPr>
+          <w:sz w:val="28"/>
+          <w:szCs w:val="28"/>
+          <w:lang w:val="de-DE"/>
+        </w:rPr>
+      </w:pPr>
+      <w:r>
+        <w:rPr>
+          <w:sz w:val="28"/>
+          <w:szCs w:val="28"/>
+          <w:lang w:val="de-DE"/>
+        </w:rPr>
+        <w:t xml:space="preserve">2 </w:t>
+      </w:r>
+      <w:proofErr w:type="spellStart"/>
+      <w:r>
+        <w:rPr>
+          <w:sz w:val="28"/>
+          <w:szCs w:val="28"/>
+          <w:lang w:val="de-DE"/>
+        </w:rPr>
+        <w:t>likert</w:t>
+      </w:r>
+      <w:proofErr w:type="spellEnd"/>
+      <w:r>
+        <w:rPr>
+          <w:sz w:val="28"/>
+          <w:szCs w:val="28"/>
+          <w:lang w:val="de-DE"/>
+        </w:rPr>
+        <w:t xml:space="preserve"> 4</w:t>
+      </w:r>
+    </w:p>
+    <w:p>
+      <w:pPr>
+        <w:rPr>
+          <w:sz w:val="28"/>
+          <w:szCs w:val="28"/>
+          <w:lang w:val="de-DE"/>
+        </w:rPr>
+      </w:pPr>
+      <w:r>
+        <w:rPr>
+          <w:sz w:val="28"/>
+          <w:szCs w:val="28"/>
+          <w:lang w:val="de-DE"/>
+        </w:rPr>
+        <w:t>3</w:t>
+      </w:r>
+      <w:r>
+        <w:rPr>
+          <w:sz w:val="28"/>
+          <w:szCs w:val="28"/>
+          <w:lang w:val="de-DE"/>
+        </w:rPr>
+        <w:t xml:space="preserve"> nicht zu groß, gut zu tragen, keine scharfen </w:t>
+      </w:r>
+      <w:proofErr w:type="spellStart"/>
+      <w:r>
+        <w:rPr>
+          <w:sz w:val="28"/>
+          <w:szCs w:val="28"/>
+          <w:lang w:val="de-DE"/>
+        </w:rPr>
+        <w:t>kanten</w:t>
+      </w:r>
+      <w:proofErr w:type="spellEnd"/>
+      <w:r>
+        <w:rPr>
+          <w:sz w:val="28"/>
+          <w:szCs w:val="28"/>
+          <w:lang w:val="de-DE"/>
+        </w:rPr>
+        <w:t xml:space="preserve">, nicht zu schwer, es soll einen nicht stören bei täglichen </w:t>
+      </w:r>
+      <w:proofErr w:type="spellStart"/>
+      <w:r>
+        <w:rPr>
+          <w:sz w:val="28"/>
+          <w:szCs w:val="28"/>
+          <w:lang w:val="de-DE"/>
+        </w:rPr>
+        <w:t>dingen</w:t>
+      </w:r>
+      <w:proofErr w:type="spellEnd"/>
+      <w:r>
+        <w:rPr>
+          <w:sz w:val="28"/>
+          <w:szCs w:val="28"/>
+          <w:lang w:val="de-DE"/>
+        </w:rPr>
+        <w:t xml:space="preserve">, es muss möglichst im Alltag unauffällig sein, ein gewisses ding wird man in kauf </w:t>
+      </w:r>
+      <w:proofErr w:type="gramStart"/>
+      <w:r>
+        <w:rPr>
+          <w:sz w:val="28"/>
+          <w:szCs w:val="28"/>
+          <w:lang w:val="de-DE"/>
+        </w:rPr>
+        <w:t>nehmen</w:t>
+      </w:r>
+      <w:proofErr w:type="gramEnd"/>
+      <w:r>
+        <w:rPr>
+          <w:sz w:val="28"/>
+          <w:szCs w:val="28"/>
+          <w:lang w:val="de-DE"/>
+        </w:rPr>
+        <w:t xml:space="preserve"> wenn das das Problem </w:t>
+      </w:r>
+      <w:r>
+        <w:rPr>
+          <w:sz w:val="28"/>
+          <w:szCs w:val="28"/>
+          <w:lang w:val="de-DE"/>
+        </w:rPr>
+        <w:t xml:space="preserve">verbessert soll halt kein 20kg schwerer sack sein den man mit sich rumtragen muss </w:t>
+      </w:r>
+    </w:p>
+    <w:p>
+      <w:pPr>
+        <w:rPr>
+          <w:sz w:val="28"/>
+          <w:szCs w:val="28"/>
+          <w:lang w:val="de-DE"/>
+        </w:rPr>
+      </w:pPr>
+      <w:r>
+        <w:rPr>
+          <w:sz w:val="28"/>
+          <w:szCs w:val="28"/>
+          <w:lang w:val="de-DE"/>
+        </w:rPr>
+        <w:t>4</w:t>
+      </w:r>
+      <w:r>
+        <w:rPr>
+          <w:sz w:val="28"/>
+          <w:szCs w:val="28"/>
+          <w:lang w:val="de-DE"/>
+        </w:rPr>
+        <w:t xml:space="preserve"> also die form ist gut und das schaut auch nicht schlecht </w:t>
+      </w:r>
+      <w:proofErr w:type="gramStart"/>
+      <w:r>
+        <w:rPr>
+          <w:sz w:val="28"/>
+          <w:szCs w:val="28"/>
+          <w:lang w:val="de-DE"/>
+        </w:rPr>
+        <w:t>aus</w:t>
+      </w:r>
+      <w:proofErr w:type="gramEnd"/>
+      <w:r>
+        <w:rPr>
+          <w:sz w:val="28"/>
+          <w:szCs w:val="28"/>
+          <w:lang w:val="de-DE"/>
+        </w:rPr>
+        <w:t xml:space="preserve"> wenn es nicht so schwer ist kann man das bestimmt tragen der </w:t>
+      </w:r>
+      <w:proofErr w:type="spellStart"/>
+      <w:r>
+        <w:rPr>
+          <w:sz w:val="28"/>
+          <w:szCs w:val="28"/>
+          <w:lang w:val="de-DE"/>
+        </w:rPr>
+        <w:t>knopf</w:t>
+      </w:r>
+      <w:proofErr w:type="spellEnd"/>
+      <w:r>
+        <w:rPr>
+          <w:sz w:val="28"/>
+          <w:szCs w:val="28"/>
+          <w:lang w:val="de-DE"/>
+        </w:rPr>
+        <w:t xml:space="preserve"> oben ist komisch aber wenn</w:t>
+      </w:r>
+      <w:r>
+        <w:rPr>
+          <w:sz w:val="28"/>
+          <w:szCs w:val="28"/>
+          <w:lang w:val="de-DE"/>
+        </w:rPr>
+        <w:t xml:space="preserve"> man den nicht ausversehen drücken kann dann ist das okay</w:t>
+      </w:r>
+    </w:p>
+    <w:p>
+      <w:pPr>
+        <w:rPr>
+          <w:sz w:val="28"/>
+          <w:szCs w:val="28"/>
+          <w:lang w:val="de-DE"/>
+        </w:rPr>
+      </w:pPr>
+      <w:r>
+        <w:rPr>
+          <w:sz w:val="28"/>
+          <w:szCs w:val="28"/>
+          <w:lang w:val="de-DE"/>
+        </w:rPr>
+        <w:t>5</w:t>
+      </w:r>
+      <w:r>
+        <w:rPr>
+          <w:sz w:val="28"/>
+          <w:szCs w:val="28"/>
+          <w:lang w:val="de-DE"/>
+        </w:rPr>
+        <w:t xml:space="preserve"> als angehöriger </w:t>
+      </w:r>
+      <w:proofErr w:type="spellStart"/>
+      <w:r>
+        <w:rPr>
+          <w:sz w:val="28"/>
+          <w:szCs w:val="28"/>
+          <w:lang w:val="de-DE"/>
+        </w:rPr>
+        <w:t>wenns</w:t>
+      </w:r>
+      <w:proofErr w:type="spellEnd"/>
+      <w:r>
+        <w:rPr>
+          <w:sz w:val="28"/>
+          <w:szCs w:val="28"/>
+          <w:lang w:val="de-DE"/>
+        </w:rPr>
+        <w:t xml:space="preserve"> ne gute </w:t>
+      </w:r>
+      <w:proofErr w:type="spellStart"/>
+      <w:r>
+        <w:rPr>
+          <w:sz w:val="28"/>
+          <w:szCs w:val="28"/>
+          <w:lang w:val="de-DE"/>
+        </w:rPr>
+        <w:t>benutzerführung</w:t>
+      </w:r>
+      <w:proofErr w:type="spellEnd"/>
+      <w:r>
+        <w:rPr>
+          <w:sz w:val="28"/>
+          <w:szCs w:val="28"/>
+          <w:lang w:val="de-DE"/>
+        </w:rPr>
+        <w:t xml:space="preserve"> hat und leicht anzuwenden ist dann </w:t>
+      </w:r>
+      <w:proofErr w:type="spellStart"/>
+      <w:r>
+        <w:rPr>
+          <w:sz w:val="28"/>
+          <w:szCs w:val="28"/>
+          <w:lang w:val="de-DE"/>
+        </w:rPr>
+        <w:t>ez</w:t>
+      </w:r>
+      <w:proofErr w:type="spellEnd"/>
+      <w:r>
+        <w:rPr>
+          <w:sz w:val="28"/>
+          <w:szCs w:val="28"/>
+          <w:lang w:val="de-DE"/>
+        </w:rPr>
+        <w:t xml:space="preserve"> also </w:t>
+      </w:r>
+      <w:proofErr w:type="spellStart"/>
+      <w:r>
+        <w:rPr>
+          <w:sz w:val="28"/>
+          <w:szCs w:val="28"/>
+          <w:lang w:val="de-DE"/>
+        </w:rPr>
+        <w:t>likert</w:t>
+      </w:r>
+      <w:proofErr w:type="spellEnd"/>
+      <w:r>
+        <w:rPr>
+          <w:sz w:val="28"/>
+          <w:szCs w:val="28"/>
+          <w:lang w:val="de-DE"/>
+        </w:rPr>
+        <w:t xml:space="preserve"> 5, </w:t>
+      </w:r>
+      <w:proofErr w:type="gramStart"/>
+      <w:r>
+        <w:rPr>
+          <w:sz w:val="28"/>
+          <w:szCs w:val="28"/>
+          <w:lang w:val="de-DE"/>
+        </w:rPr>
+        <w:t>Übersichtlich</w:t>
+      </w:r>
+      <w:proofErr w:type="gramEnd"/>
+      <w:r>
+        <w:rPr>
+          <w:sz w:val="28"/>
+          <w:szCs w:val="28"/>
+          <w:lang w:val="de-DE"/>
+        </w:rPr>
+        <w:t xml:space="preserve"> nicht viele </w:t>
+      </w:r>
+      <w:proofErr w:type="spellStart"/>
+      <w:r>
+        <w:rPr>
+          <w:sz w:val="28"/>
+          <w:szCs w:val="28"/>
+          <w:lang w:val="de-DE"/>
+        </w:rPr>
+        <w:t>unterpunkte</w:t>
+      </w:r>
+      <w:proofErr w:type="spellEnd"/>
+      <w:r>
+        <w:rPr>
+          <w:sz w:val="28"/>
+          <w:szCs w:val="28"/>
+          <w:lang w:val="de-DE"/>
+        </w:rPr>
+        <w:t xml:space="preserve"> schrittweise </w:t>
+      </w:r>
+      <w:proofErr w:type="spellStart"/>
+      <w:r>
+        <w:rPr>
+          <w:sz w:val="28"/>
+          <w:szCs w:val="28"/>
+          <w:lang w:val="de-DE"/>
+        </w:rPr>
+        <w:t>führung</w:t>
+      </w:r>
+      <w:proofErr w:type="spellEnd"/>
+      <w:r>
+        <w:rPr>
+          <w:sz w:val="28"/>
+          <w:szCs w:val="28"/>
+          <w:lang w:val="de-DE"/>
+        </w:rPr>
+        <w:t xml:space="preserve"> durch das </w:t>
+      </w:r>
+      <w:proofErr w:type="spellStart"/>
+      <w:r>
+        <w:rPr>
+          <w:sz w:val="28"/>
+          <w:szCs w:val="28"/>
+          <w:lang w:val="de-DE"/>
+        </w:rPr>
+        <w:t>menü</w:t>
+      </w:r>
+      <w:proofErr w:type="spellEnd"/>
+      <w:r>
+        <w:rPr>
+          <w:sz w:val="28"/>
+          <w:szCs w:val="28"/>
+          <w:lang w:val="de-DE"/>
+        </w:rPr>
+        <w:t>.</w:t>
+      </w:r>
+    </w:p>
+    <w:p>
+      <w:pPr>
+        <w:rPr>
+          <w:sz w:val="28"/>
+          <w:szCs w:val="28"/>
+          <w:lang w:val="de-DE"/>
+        </w:rPr>
+      </w:pPr>
+      <w:r>
+        <w:rPr>
+          <w:sz w:val="28"/>
+          <w:szCs w:val="28"/>
+          <w:lang w:val="de-DE"/>
+        </w:rPr>
+        <w:t>6</w:t>
+      </w:r>
+      <w:r>
+        <w:rPr>
+          <w:sz w:val="28"/>
+          <w:szCs w:val="28"/>
+          <w:lang w:val="de-DE"/>
+        </w:rPr>
+        <w:t xml:space="preserve"> soll nur anquatschen </w:t>
+      </w:r>
+      <w:proofErr w:type="spellStart"/>
+      <w:r>
+        <w:rPr>
+          <w:sz w:val="28"/>
+          <w:szCs w:val="28"/>
+          <w:lang w:val="de-DE"/>
+        </w:rPr>
+        <w:t>wenns</w:t>
+      </w:r>
+      <w:proofErr w:type="spellEnd"/>
+      <w:r>
+        <w:rPr>
+          <w:sz w:val="28"/>
+          <w:szCs w:val="28"/>
+          <w:lang w:val="de-DE"/>
+        </w:rPr>
+        <w:t xml:space="preserve"> notwendig ist oder wenn es behilflich sein </w:t>
+      </w:r>
+      <w:proofErr w:type="gramStart"/>
+      <w:r>
+        <w:rPr>
+          <w:sz w:val="28"/>
+          <w:szCs w:val="28"/>
+          <w:lang w:val="de-DE"/>
+        </w:rPr>
+        <w:t>kann</w:t>
+      </w:r>
+      <w:proofErr w:type="gramEnd"/>
+      <w:r>
+        <w:rPr>
+          <w:sz w:val="28"/>
+          <w:szCs w:val="28"/>
+          <w:lang w:val="de-DE"/>
+        </w:rPr>
+        <w:t xml:space="preserve"> wenn es mir auf den Keks geht dann wird </w:t>
+      </w:r>
+      <w:proofErr w:type="spellStart"/>
+      <w:r>
+        <w:rPr>
+          <w:sz w:val="28"/>
+          <w:szCs w:val="28"/>
+          <w:lang w:val="de-DE"/>
+        </w:rPr>
+        <w:t>mans</w:t>
+      </w:r>
+      <w:proofErr w:type="spellEnd"/>
+      <w:r>
+        <w:rPr>
+          <w:sz w:val="28"/>
+          <w:szCs w:val="28"/>
+          <w:lang w:val="de-DE"/>
+        </w:rPr>
+        <w:t xml:space="preserve"> wahrscheinlich nicht mehr tragen </w:t>
+      </w:r>
+      <w:r>
+        <w:rPr>
+          <w:sz w:val="28"/>
+          <w:szCs w:val="28"/>
+          <w:lang w:val="de-DE"/>
+        </w:rPr>
+        <w:t>Möchte gerne als Frank angesprochen werden</w:t>
+      </w:r>
+    </w:p>
+    <w:p>
+      <w:pPr>
+        <w:rPr>
+          <w:sz w:val="28"/>
+          <w:szCs w:val="28"/>
+          <w:lang w:val="de-DE"/>
+        </w:rPr>
+      </w:pPr>
+      <w:r>
+        <w:rPr>
+          <w:sz w:val="28"/>
+          <w:szCs w:val="28"/>
+          <w:lang w:val="de-DE"/>
+        </w:rPr>
+        <w:t>7</w:t>
+      </w:r>
+      <w:r>
+        <w:rPr>
+          <w:sz w:val="28"/>
+          <w:szCs w:val="28"/>
+          <w:lang w:val="de-DE"/>
+        </w:rPr>
+        <w:t xml:space="preserve"> </w:t>
+      </w:r>
+      <w:r>
+        <w:rPr>
+          <w:sz w:val="28"/>
+          <w:szCs w:val="28"/>
+          <w:lang w:val="de-DE"/>
+        </w:rPr>
+        <w:t xml:space="preserve">die frage ist </w:t>
+      </w:r>
+      <w:proofErr w:type="gramStart"/>
+      <w:r>
+        <w:rPr>
+          <w:sz w:val="28"/>
+          <w:szCs w:val="28"/>
+          <w:lang w:val="de-DE"/>
+        </w:rPr>
+        <w:t>in wieweit</w:t>
+      </w:r>
+      <w:proofErr w:type="gramEnd"/>
+      <w:r>
+        <w:rPr>
+          <w:sz w:val="28"/>
+          <w:szCs w:val="28"/>
+          <w:lang w:val="de-DE"/>
+        </w:rPr>
+        <w:t xml:space="preserve"> der die </w:t>
+      </w:r>
+      <w:proofErr w:type="spellStart"/>
+      <w:r>
+        <w:rPr>
+          <w:sz w:val="28"/>
+          <w:szCs w:val="28"/>
+          <w:lang w:val="de-DE"/>
+        </w:rPr>
+        <w:t>relevanz</w:t>
+      </w:r>
+      <w:proofErr w:type="spellEnd"/>
+      <w:r>
+        <w:rPr>
+          <w:sz w:val="28"/>
+          <w:szCs w:val="28"/>
+          <w:lang w:val="de-DE"/>
+        </w:rPr>
+        <w:t xml:space="preserve"> checkt ob man </w:t>
+      </w:r>
+      <w:proofErr w:type="spellStart"/>
+      <w:r>
+        <w:rPr>
+          <w:sz w:val="28"/>
+          <w:szCs w:val="28"/>
+          <w:lang w:val="de-DE"/>
+        </w:rPr>
+        <w:t>notruf</w:t>
+      </w:r>
+      <w:proofErr w:type="spellEnd"/>
+      <w:r>
+        <w:rPr>
+          <w:sz w:val="28"/>
+          <w:szCs w:val="28"/>
+          <w:lang w:val="de-DE"/>
+        </w:rPr>
+        <w:t xml:space="preserve"> oder vertraute </w:t>
+      </w:r>
+      <w:proofErr w:type="spellStart"/>
+      <w:r>
+        <w:rPr>
+          <w:sz w:val="28"/>
+          <w:szCs w:val="28"/>
+          <w:lang w:val="de-DE"/>
+        </w:rPr>
+        <w:t>person</w:t>
+      </w:r>
+      <w:proofErr w:type="spellEnd"/>
+      <w:r>
+        <w:rPr>
+          <w:sz w:val="28"/>
+          <w:szCs w:val="28"/>
+          <w:lang w:val="de-DE"/>
+        </w:rPr>
+        <w:t xml:space="preserve"> kontaktiert</w:t>
+      </w:r>
+      <w:r>
+        <w:rPr>
+          <w:sz w:val="28"/>
+          <w:szCs w:val="28"/>
+          <w:lang w:val="de-DE"/>
+        </w:rPr>
+        <w:t>, sollte nicht me</w:t>
+      </w:r>
+      <w:r>
+        <w:rPr>
+          <w:sz w:val="28"/>
+          <w:szCs w:val="28"/>
+          <w:lang w:val="de-DE"/>
+        </w:rPr>
+        <w:t xml:space="preserve">hr knöpfe haben ist wahrscheinlich verwirrend </w:t>
+      </w:r>
+      <w:r>
+        <w:rPr>
+          <w:sz w:val="28"/>
+          <w:szCs w:val="28"/>
+          <w:lang w:val="de-DE"/>
+        </w:rPr>
+        <w:t xml:space="preserve"> </w:t>
+      </w:r>
+    </w:p>
+    <w:p>
+      <w:pPr>
+        <w:rPr>
+          <w:sz w:val="28"/>
+          <w:szCs w:val="28"/>
+          <w:lang w:val="de-DE"/>
+        </w:rPr>
+      </w:pPr>
+      <w:r>
+        <w:rPr>
+          <w:sz w:val="28"/>
+          <w:szCs w:val="28"/>
+          <w:lang w:val="de-DE"/>
+        </w:rPr>
+        <w:t xml:space="preserve">8 wie </w:t>
+      </w:r>
+      <w:proofErr w:type="spellStart"/>
+      <w:r>
+        <w:rPr>
+          <w:sz w:val="28"/>
+          <w:szCs w:val="28"/>
+          <w:lang w:val="de-DE"/>
+        </w:rPr>
+        <w:t>is</w:t>
+      </w:r>
+      <w:proofErr w:type="spellEnd"/>
+      <w:r>
+        <w:rPr>
+          <w:sz w:val="28"/>
+          <w:szCs w:val="28"/>
+          <w:lang w:val="de-DE"/>
+        </w:rPr>
+        <w:t xml:space="preserve"> das mit aufladen von dem gerät? Wie macht das auf sich aufmerksam? </w:t>
+      </w:r>
+    </w:p>
+    <w:p>
+      <w:pPr>
+        <w:rPr>
+          <w:sz w:val="28"/>
+          <w:szCs w:val="28"/>
+          <w:lang w:val="de-DE"/>
+        </w:rPr>
+      </w:pPr>
     </w:p>
     <w:sectPr>
       <w:pgSz w:w="11906" w:h="16838"/>

</xml_diff>